<commit_message>
Final Push! PROJECT COMPLETE
</commit_message>
<xml_diff>
--- a/Persona Profiles/Persona Dissections.docx
+++ b/Persona Profiles/Persona Dissections.docx
@@ -27,27 +27,35 @@
         <w:br/>
       </w:r>
       <w:r>
-        <w:t xml:space="preserve">Jarvis Eddison is a </w:t>
-      </w:r>
-      <w:r>
-        <w:t>32-year-old</w:t>
-      </w:r>
-      <w:r>
-        <w:t xml:space="preserve"> man living in the Whangarei region of New Zealand. He is a Sales Representative for a living. When out in public or browsing the internet, he appreciates good marketing techniques and catchy, vibrant product posters. Because of his level of marketing understanding, he is a bit hesitant when buying video games that simply “look” good at face value. Jarvis has a son, whom he wants to bond with more often, and is currently having trouble finding video games for them both to play together</w:t>
-      </w:r>
-      <w:r>
-        <w:t>. Not only that, but his son also tends to lose interest in the games he does pick. Jarvis would benefit from being able</w:t>
-      </w:r>
-      <w:r>
-        <w:t xml:space="preserve"> to use a </w:t>
+        <w:t xml:space="preserve">Jarvis Eddison is a Sales Representative who is motivated to build a stronger connection with his son through video games as it is an interest many kids have in today’s world. While he enjoys games himself, he is unsure which ones would be suitable for his son and how to find games they can play together. If we implement a subscription service on our video game website, he </w:t>
       </w:r>
       <w:proofErr w:type="gramStart"/>
       <w:r>
-        <w:t>subscription based</w:t>
+        <w:t>would</w:t>
       </w:r>
       <w:proofErr w:type="gramEnd"/>
       <w:r>
-        <w:t xml:space="preserve"> service where he can pay an affordable amount of money per month to gain access to a large library of video games that are readily available to download. Jarvis and his son would be able to pick and choose until their hearts are content.</w:t>
+        <w:t xml:space="preserve"> have access to a wide variety of games to try with his son.</w:t>
+      </w:r>
+      <w:r>
+        <w:t xml:space="preserve"> </w:t>
+      </w:r>
+      <w:r>
+        <w:t xml:space="preserve">To make finding the right game easier, we could add a feature that indicates whether a game is multiplayer, allowing both father and son to play together and enjoy the experience. Additionally, a Kids Mode, </w:t>
+      </w:r>
+      <w:proofErr w:type="gramStart"/>
+      <w:r>
+        <w:t>similar to</w:t>
+      </w:r>
+      <w:proofErr w:type="gramEnd"/>
+      <w:r>
+        <w:t xml:space="preserve"> the one on Netflix, could be introduced to filter games that are appropriate for children.</w:t>
+      </w:r>
+      <w:r>
+        <w:t xml:space="preserve"> </w:t>
+      </w:r>
+      <w:r>
+        <w:t>Since his son tends to be picky and loses interest in games quickly, a rating and review system would also be helpful. This feature would allow Eddison to read reviews from other kids and parents, helping him decide whether a game is worth trying with his son.</w:t>
       </w:r>
       <w:r>
         <w:br/>
@@ -78,8 +86,6 @@
       </w:r>
       <w:r>
         <w:br/>
-      </w:r>
-      <w:r>
         <w:t>Lucinda Murphy is a young adult pursing tertiary education while working part-time and a minimal student allowance. Due to her difficulty in maintaining a steady interest and motivation to play games, and consequent decision to refund, which creates a financial burden. With gaming generally being her way of winding down and having fun, this becomes extremely upsetting for her and only results in more stress. A straightforward solution could be the implementation of a subscription-like service (</w:t>
       </w:r>
       <w:proofErr w:type="gramStart"/>

</xml_diff>